<commit_message>
Summer 2 courses completed
</commit_message>
<xml_diff>
--- a/Vital_Skills_for_Data_Scientists/Running_Visualizations/Final Project.docx
+++ b/Vital_Skills_for_Data_Scientists/Running_Visualizations/Final Project.docx
@@ -10,6 +10,7 @@
           <w:docPartUnique/>
         </w:docPartObj>
       </w:sdtPr>
+      <w:sdtEndPr/>
       <w:sdtContent>
         <w:p>
           <w:r>
@@ -593,6 +594,7 @@
                                   <w:dataBinding w:prefixMappings="xmlns:ns0='http://purl.org/dc/elements/1.1/' xmlns:ns1='http://schemas.openxmlformats.org/package/2006/metadata/core-properties' " w:xpath="/ns1:coreProperties[1]/ns0:subject[1]" w:storeItemID="{6C3C8BC8-F283-45AE-878A-BAB7291924A1}"/>
                                   <w:text/>
                                 </w:sdtPr>
+                                <w:sdtEndPr/>
                                 <w:sdtContent>
                                   <w:p>
                                     <w:pPr>
@@ -694,6 +696,7 @@
                             <w:dataBinding w:prefixMappings="xmlns:ns0='http://purl.org/dc/elements/1.1/' xmlns:ns1='http://schemas.openxmlformats.org/package/2006/metadata/core-properties' " w:xpath="/ns1:coreProperties[1]/ns0:subject[1]" w:storeItemID="{6C3C8BC8-F283-45AE-878A-BAB7291924A1}"/>
                             <w:text/>
                           </w:sdtPr>
+                          <w:sdtEndPr/>
                           <w:sdtContent>
                             <w:p>
                               <w:pPr>
@@ -1076,7 +1079,15 @@
         <w:t xml:space="preserve">. </w:t>
       </w:r>
       <w:r>
-        <w:t>The Chronic Daily Training Load is the same as the Acute version, except it takes into account the last twenty-eight days, rather than just the last seven</w:t>
+        <w:t xml:space="preserve">The Chronic Daily Training Load is the same as the Acute version, except it </w:t>
+      </w:r>
+      <w:proofErr w:type="gramStart"/>
+      <w:r>
+        <w:t>takes into account</w:t>
+      </w:r>
+      <w:proofErr w:type="gramEnd"/>
+      <w:r>
+        <w:t xml:space="preserve"> the last twenty-eight days, rather than just the last seven</w:t>
       </w:r>
       <w:r>
         <w:t xml:space="preserve"> </w:t>
@@ -1287,7 +1298,13 @@
         <w:t xml:space="preserve"> pace</w:t>
       </w:r>
       <w:r>
-        <w:t xml:space="preserve"> quantile and environmental factors, including temperature, humidity, and wind speed.</w:t>
+        <w:t xml:space="preserve"> quantile and environmental factors, including temperature, humidity, and wind speed</w:t>
+      </w:r>
+      <w:r>
+        <w:t xml:space="preserve"> (Figure 1)</w:t>
+      </w:r>
+      <w:r>
+        <w:t>.</w:t>
       </w:r>
       <w:r>
         <w:t xml:space="preserve"> </w:t>
@@ -1300,6 +1317,20 @@
       </w:r>
       <w:r>
         <w:t xml:space="preserve">. </w:t>
+      </w:r>
+    </w:p>
+    <w:p>
+      <w:r>
+        <w:tab/>
+        <w:t xml:space="preserve">The visualization for exercise load has </w:t>
+      </w:r>
+      <w:proofErr w:type="gramStart"/>
+      <w:r>
+        <w:t>Chronic</w:t>
+      </w:r>
+      <w:proofErr w:type="gramEnd"/>
+      <w:r>
+        <w:t xml:space="preserve"> Training Load on the x-axis and Acute Training Load is encoded as a single hue, red (Figure 2). This is because chronic load has a larger, more sustained spread from data point to data point, whereas the acute load is much more specific to each run.</w:t>
       </w:r>
     </w:p>
     <w:p>
@@ -1450,11 +1481,38 @@
       </w:r>
     </w:p>
     <w:p>
+      <w:r>
+        <w:lastRenderedPageBreak/>
+        <w:tab/>
+        <w:t>Running Parameters were visualized with distance (miles) on the x-axis and elevation gain (feet) in a single hue range</w:t>
+      </w:r>
+      <w:r>
+        <w:t xml:space="preserve">, blue (Figure 3). Distance was the most important parameter, so it was encoded with the most obvious </w:t>
+      </w:r>
+      <w:r>
+        <w:t xml:space="preserve">item, position. Meanwhile, elevation does not change </w:t>
+      </w:r>
+      <w:r>
+        <w:t>much and,</w:t>
+      </w:r>
+      <w:r>
+        <w:t xml:space="preserve"> therefore</w:t>
+      </w:r>
+      <w:r>
+        <w:t>,</w:t>
+      </w:r>
+      <w:r>
+        <w:t xml:space="preserve"> </w:t>
+      </w:r>
+      <w:r>
+        <w:t>did not have much to add. However, the coloring differences are noticeable when necessary.</w:t>
+      </w:r>
+    </w:p>
+    <w:p>
       <w:pPr>
         <w:pStyle w:val="Heading1"/>
       </w:pPr>
       <w:r>
-        <w:lastRenderedPageBreak/>
         <w:t>Discussion</w:t>
       </w:r>
       <w:r>
@@ -1467,13 +1525,422 @@
         <w:t xml:space="preserve">Three testers were chosen due to their background as casual runners who track their runs either on a watch or through Strava on their phone. </w:t>
       </w:r>
       <w:r>
-        <w:t xml:space="preserve">They varied in age, gender, and years of run experience. </w:t>
+        <w:t xml:space="preserve">They varied in age, gender, and years </w:t>
+      </w:r>
+      <w:proofErr w:type="gramStart"/>
+      <w:r>
+        <w:t>of run</w:t>
+      </w:r>
+      <w:proofErr w:type="gramEnd"/>
+      <w:r>
+        <w:t xml:space="preserve"> experience. </w:t>
       </w:r>
       <w:r>
         <w:t xml:space="preserve">Each volunteer was emailed the images and told the data came from Garmin watch run data </w:t>
       </w:r>
       <w:r>
-        <w:t xml:space="preserve">for a few months of exercise. </w:t>
+        <w:t>for a few months of exercise.</w:t>
+      </w:r>
+      <w:r>
+        <w:t xml:space="preserve"> An emphasis on first impressions was made and they were told to respond with a </w:t>
+      </w:r>
+      <w:r>
+        <w:t>bullet</w:t>
+      </w:r>
+      <w:r>
+        <w:t xml:space="preserve"> list of </w:t>
+      </w:r>
+      <w:r>
+        <w:t>observations. Possible observations for each graph are as follows:</w:t>
+      </w:r>
+    </w:p>
+    <w:p>
+      <w:r>
+        <w:t>Environmental Influences:</w:t>
+      </w:r>
+    </w:p>
+    <w:p>
+      <w:pPr>
+        <w:pStyle w:val="ListParagraph"/>
+        <w:numPr>
+          <w:ilvl w:val="0"/>
+          <w:numId w:val="3"/>
+        </w:numPr>
+      </w:pPr>
+      <w:r>
+        <w:t>Most runs are in high humidity and high temperature</w:t>
+      </w:r>
+    </w:p>
+    <w:p>
+      <w:pPr>
+        <w:pStyle w:val="ListParagraph"/>
+        <w:numPr>
+          <w:ilvl w:val="0"/>
+          <w:numId w:val="3"/>
+        </w:numPr>
+      </w:pPr>
+      <w:r>
+        <w:t xml:space="preserve">Higher </w:t>
+      </w:r>
+      <w:r>
+        <w:t>temperatures have</w:t>
+      </w:r>
+      <w:r>
+        <w:t xml:space="preserve"> a weak link to reduced pace</w:t>
+      </w:r>
+    </w:p>
+    <w:p>
+      <w:pPr>
+        <w:pStyle w:val="ListParagraph"/>
+        <w:numPr>
+          <w:ilvl w:val="0"/>
+          <w:numId w:val="3"/>
+        </w:numPr>
+      </w:pPr>
+      <w:r>
+        <w:t>Higher wind speed might be related to faster paces</w:t>
+      </w:r>
+    </w:p>
+    <w:p>
+      <w:pPr>
+        <w:pStyle w:val="ListParagraph"/>
+        <w:numPr>
+          <w:ilvl w:val="0"/>
+          <w:numId w:val="3"/>
+        </w:numPr>
+      </w:pPr>
+      <w:r>
+        <w:t>Lower humidity may help with higher pace.</w:t>
+      </w:r>
+    </w:p>
+    <w:p>
+      <w:r>
+        <w:t>Exercise Load</w:t>
+      </w:r>
+    </w:p>
+    <w:p>
+      <w:pPr>
+        <w:pStyle w:val="ListParagraph"/>
+        <w:numPr>
+          <w:ilvl w:val="0"/>
+          <w:numId w:val="4"/>
+        </w:numPr>
+      </w:pPr>
+      <w:r>
+        <w:t>Chronic and acute training loads are positively correlated</w:t>
+      </w:r>
+    </w:p>
+    <w:p>
+      <w:pPr>
+        <w:pStyle w:val="ListParagraph"/>
+        <w:numPr>
+          <w:ilvl w:val="0"/>
+          <w:numId w:val="4"/>
+        </w:numPr>
+      </w:pPr>
+      <w:r>
+        <w:t>Chronic and acute training loads are weakly correlated with pace</w:t>
+      </w:r>
+    </w:p>
+    <w:p>
+      <w:pPr>
+        <w:pStyle w:val="ListParagraph"/>
+        <w:numPr>
+          <w:ilvl w:val="0"/>
+          <w:numId w:val="4"/>
+        </w:numPr>
+      </w:pPr>
+      <w:r>
+        <w:t>Most runs have a low chronic and low acute training load</w:t>
+      </w:r>
+    </w:p>
+    <w:p>
+      <w:pPr>
+        <w:pStyle w:val="ListParagraph"/>
+        <w:numPr>
+          <w:ilvl w:val="0"/>
+          <w:numId w:val="4"/>
+        </w:numPr>
+      </w:pPr>
+      <w:r>
+        <w:lastRenderedPageBreak/>
+        <w:t>Chronic training load never goes below 150</w:t>
+      </w:r>
+    </w:p>
+    <w:p>
+      <w:r>
+        <w:t>Run Parameters</w:t>
+      </w:r>
+    </w:p>
+    <w:p>
+      <w:pPr>
+        <w:pStyle w:val="ListParagraph"/>
+        <w:numPr>
+          <w:ilvl w:val="0"/>
+          <w:numId w:val="5"/>
+        </w:numPr>
+      </w:pPr>
+      <w:r>
+        <w:t>Most frequent distances are 2-4 miles</w:t>
+      </w:r>
+      <w:r>
+        <w:t>, with little elevation gain</w:t>
+      </w:r>
+    </w:p>
+    <w:p>
+      <w:pPr>
+        <w:pStyle w:val="ListParagraph"/>
+        <w:numPr>
+          <w:ilvl w:val="0"/>
+          <w:numId w:val="5"/>
+        </w:numPr>
+      </w:pPr>
+      <w:r>
+        <w:t>Elevation gain is not strongly correlated with pace</w:t>
+      </w:r>
+    </w:p>
+    <w:p>
+      <w:pPr>
+        <w:pStyle w:val="ListParagraph"/>
+        <w:numPr>
+          <w:ilvl w:val="0"/>
+          <w:numId w:val="5"/>
+        </w:numPr>
+      </w:pPr>
+      <w:r>
+        <w:t xml:space="preserve">Distances over 10 miles have </w:t>
+      </w:r>
+      <w:r>
+        <w:t>faster</w:t>
+      </w:r>
+      <w:r>
+        <w:t xml:space="preserve"> paces</w:t>
+      </w:r>
+      <w:r>
+        <w:t xml:space="preserve"> and higher elevation gain</w:t>
+      </w:r>
+    </w:p>
+    <w:p>
+      <w:pPr>
+        <w:pStyle w:val="ListParagraph"/>
+        <w:numPr>
+          <w:ilvl w:val="0"/>
+          <w:numId w:val="5"/>
+        </w:numPr>
+      </w:pPr>
+      <w:r>
+        <w:t xml:space="preserve">The half marathon </w:t>
+      </w:r>
+      <w:r>
+        <w:t>distance is one of the fastest paces in the entire data set</w:t>
+      </w:r>
+    </w:p>
+    <w:p>
+      <w:pPr>
+        <w:ind w:firstLine="360"/>
+      </w:pPr>
+      <w:r>
+        <w:t xml:space="preserve">The strongest observation by far was that </w:t>
+      </w:r>
+      <w:r>
+        <w:t xml:space="preserve">chronic and acute training loads were positively correlated with pace quantile. </w:t>
+      </w:r>
+      <w:r>
+        <w:t xml:space="preserve">It was also noted by at least one tester that </w:t>
+      </w:r>
+      <w:r>
+        <w:t xml:space="preserve">chronic and acute loads were correlated with each other, higher temperatures reduced pace, </w:t>
+      </w:r>
+      <w:r>
+        <w:t xml:space="preserve">and elevation gain was not strongly correlated with pace. </w:t>
+      </w:r>
+      <w:r>
+        <w:t xml:space="preserve">Areas of confusion included whether wind or humidity affected pace, </w:t>
+      </w:r>
+      <w:r>
+        <w:t xml:space="preserve">and if distance had an effect. </w:t>
+      </w:r>
+    </w:p>
+    <w:p>
+      <w:pPr>
+        <w:ind w:firstLine="360"/>
+      </w:pPr>
+      <w:r>
+        <w:t xml:space="preserve">Overall, position seemed to be the most important indicator used by the testers. Color and size were not popular and noted as somewhat confusing. </w:t>
+      </w:r>
+      <w:r>
+        <w:t xml:space="preserve">However, the largest area of improvement was on axis labeling. None of the testers knew if a higher pace quantile </w:t>
+      </w:r>
+      <w:r>
+        <w:t>meant a faster or slower pace. One tester suggested using a percentage instead.</w:t>
+      </w:r>
+    </w:p>
+    <w:p>
+      <w:pPr>
+        <w:ind w:firstLine="360"/>
+      </w:pPr>
+      <w:r>
+        <w:t xml:space="preserve">Additionally, two of the testers mentioned they were unsure of how to interpret </w:t>
+      </w:r>
+      <w:r>
+        <w:t>Acute/Chronic Training Load because they did not know what exactly that meant or what the units would be. One person suggested replacing that with miles per week (MPW)</w:t>
+      </w:r>
+      <w:r>
+        <w:t>, which is a popular running measure of intensity of training</w:t>
+      </w:r>
+      <w:r>
+        <w:t xml:space="preserve">. </w:t>
+      </w:r>
+      <w:r>
+        <w:t xml:space="preserve">Finally, viewers were also interested in splitting elevation </w:t>
+      </w:r>
+      <w:proofErr w:type="gramStart"/>
+      <w:r>
+        <w:t>gain</w:t>
+      </w:r>
+      <w:proofErr w:type="gramEnd"/>
+      <w:r>
+        <w:t xml:space="preserve"> into another graph with it on an axis for clearer understanding. </w:t>
+      </w:r>
+      <w:r>
+        <w:t>One tester also mentioned that it might be useful to keep pace on the x-axis instead of the y-axis.</w:t>
+      </w:r>
+    </w:p>
+    <w:p>
+      <w:pPr>
+        <w:ind w:firstLine="360"/>
+      </w:pPr>
+      <w:r>
+        <w:lastRenderedPageBreak/>
+        <w:t xml:space="preserve">The testers showed interest in having a little more assistance from the visualization in making their conclusions. For instance, one asked for a trend line to be </w:t>
+      </w:r>
+      <w:proofErr w:type="gramStart"/>
+      <w:r>
+        <w:t>added</w:t>
+      </w:r>
+      <w:proofErr w:type="gramEnd"/>
+      <w:r>
+        <w:t xml:space="preserve"> and another suggested the use of histograms or other types of plots that might be easier to interpret</w:t>
+      </w:r>
+      <w:r>
+        <w:t xml:space="preserve">. All three started by saying that trends were not immediately popping out at them, which seemed to be frustrating. </w:t>
+      </w:r>
+      <w:r>
+        <w:t>None of them questioned the data itself and figured it must be an issue with the layout of the visualization that they could not immediately tease out trends.</w:t>
+      </w:r>
+    </w:p>
+    <w:p>
+      <w:pPr>
+        <w:pStyle w:val="Heading1"/>
+      </w:pPr>
+      <w:r>
+        <w:t>Conclusion</w:t>
+      </w:r>
+    </w:p>
+    <w:p>
+      <w:r>
+        <w:tab/>
+      </w:r>
+      <w:r>
+        <w:t xml:space="preserve">This experiment has provided three key insights into </w:t>
+      </w:r>
+      <w:r>
+        <w:t>creating visualizations from real data for users:</w:t>
+      </w:r>
+    </w:p>
+    <w:p>
+      <w:pPr>
+        <w:pStyle w:val="ListParagraph"/>
+        <w:numPr>
+          <w:ilvl w:val="0"/>
+          <w:numId w:val="6"/>
+        </w:numPr>
+      </w:pPr>
+      <w:r>
+        <w:t xml:space="preserve">Users expect to see trends right away. They do not necessarily want to look deeply for </w:t>
+      </w:r>
+      <w:r>
+        <w:t xml:space="preserve">new insights. This may be because popular running apps like Strava make visualizations that always offer </w:t>
+      </w:r>
+      <w:r>
+        <w:t xml:space="preserve">immediately clear trend </w:t>
+      </w:r>
+      <w:proofErr w:type="gramStart"/>
+      <w:r>
+        <w:t>data upon first glance</w:t>
+      </w:r>
+      <w:proofErr w:type="gramEnd"/>
+      <w:r>
+        <w:t>.</w:t>
+      </w:r>
+    </w:p>
+    <w:p>
+      <w:pPr>
+        <w:pStyle w:val="ListParagraph"/>
+        <w:numPr>
+          <w:ilvl w:val="0"/>
+          <w:numId w:val="6"/>
+        </w:numPr>
+      </w:pPr>
+      <w:r>
+        <w:t xml:space="preserve">Users need easy to interpret units. </w:t>
+      </w:r>
+      <w:r>
+        <w:t xml:space="preserve">Calculated exercise science units that are not well-known among the public are not </w:t>
+      </w:r>
+      <w:r>
+        <w:t xml:space="preserve">easily interpreted and usable. Chronic and Acute Training Loads are not </w:t>
+      </w:r>
+      <w:r>
+        <w:t>useful information.</w:t>
+      </w:r>
+      <w:r>
+        <w:t xml:space="preserve"> Pace </w:t>
+      </w:r>
+      <w:r>
+        <w:t>must be more obviously directional.</w:t>
+      </w:r>
+    </w:p>
+    <w:p>
+      <w:pPr>
+        <w:pStyle w:val="ListParagraph"/>
+        <w:numPr>
+          <w:ilvl w:val="0"/>
+          <w:numId w:val="6"/>
+        </w:numPr>
+      </w:pPr>
+      <w:r>
+        <w:t>Color and size are not easily interpreted. Position is the most useful encoding</w:t>
+      </w:r>
+      <w:r>
+        <w:t xml:space="preserve">. If color and position are used, it should simply be in addition to position, not for an entirely new </w:t>
+      </w:r>
+      <w:r>
+        <w:t>variable. In general, more graphs that are simple are better than fewer but more complicated graphs.</w:t>
+      </w:r>
+    </w:p>
+    <w:p>
+      <w:pPr>
+        <w:ind w:firstLine="360"/>
+      </w:pPr>
+      <w:r>
+        <w:t>Future work on this project should include adjustments based on the</w:t>
+      </w:r>
+      <w:r>
+        <w:t xml:space="preserve"> conclusions listed above. This means not relying on data to speak for itself, but attempting to </w:t>
+      </w:r>
+      <w:r>
+        <w:t xml:space="preserve">make trends more obvious, even if they are weak. Additionally, </w:t>
+      </w:r>
+      <w:r>
+        <w:t xml:space="preserve">the interpretability of units is important and should </w:t>
+      </w:r>
+      <w:r>
+        <w:lastRenderedPageBreak/>
+        <w:t xml:space="preserve">be adjusted. Finally, more graphs should be made so that trends are easier to see using the position encoding, rather than stacking </w:t>
+      </w:r>
+      <w:r>
+        <w:t>different variables with different encodings.</w:t>
       </w:r>
     </w:p>
     <w:p>
@@ -1686,6 +2153,119 @@
 <file path=word/numbering.xml><?xml version="1.0" encoding="utf-8"?>
 <w:numbering xmlns:wpc="http://schemas.microsoft.com/office/word/2010/wordprocessingCanvas" xmlns:cx="http://schemas.microsoft.com/office/drawing/2014/chartex" xmlns:cx1="http://schemas.microsoft.com/office/drawing/2015/9/8/chartex" xmlns:cx2="http://schemas.microsoft.com/office/drawing/2015/10/21/chartex" xmlns:cx3="http://schemas.microsoft.com/office/drawing/2016/5/9/chartex" xmlns:cx4="http://schemas.microsoft.com/office/drawing/2016/5/10/chartex" xmlns:cx5="http://schemas.microsoft.com/office/drawing/2016/5/11/chartex" xmlns:cx6="http://schemas.microsoft.com/office/drawing/2016/5/12/chartex" xmlns:cx7="http://schemas.microsoft.com/office/drawing/2016/5/13/chartex" xmlns:cx8="http://schemas.microsoft.com/office/drawing/2016/5/14/chartex" xmlns:mc="http://schemas.openxmlformats.org/markup-compatibility/2006" xmlns:aink="http://schemas.microsoft.com/office/drawing/2016/ink" xmlns:am3d="http://schemas.microsoft.com/office/drawing/2017/model3d" xmlns:o="urn:schemas-microsoft-com:office:office" xmlns:oel="http://schemas.microsoft.com/office/2019/extlst" xmlns:r="http://schemas.openxmlformats.org/officeDocument/2006/relationships" xmlns:m="http://schemas.openxmlformats.org/officeDocument/2006/math" xmlns:v="urn:schemas-microsoft-com:vml" xmlns:wp14="http://schemas.microsoft.com/office/word/2010/wordprocessingDrawing" xmlns:wp="http://schemas.openxmlformats.org/drawingml/2006/wordprocessingDrawing" xmlns:w10="urn:schemas-microsoft-com:office:word" xmlns:w="http://schemas.openxmlformats.org/wordprocessingml/2006/main" xmlns:w14="http://schemas.microsoft.com/office/word/2010/wordml" xmlns:w15="http://schemas.microsoft.com/office/word/2012/wordml" xmlns:w16cex="http://schemas.microsoft.com/office/word/2018/wordml/cex" xmlns:w16cid="http://schemas.microsoft.com/office/word/2016/wordml/cid" xmlns:w16="http://schemas.microsoft.com/office/word/2018/wordml" xmlns:w16du="http://schemas.microsoft.com/office/word/2023/wordml/word16du" xmlns:w16sdtdh="http://schemas.microsoft.com/office/word/2020/wordml/sdtdatahash" xmlns:w16sdtfl="http://schemas.microsoft.com/office/word/2024/wordml/sdtformatlock" xmlns:w16se="http://schemas.microsoft.com/office/word/2015/wordml/symex" xmlns:wpg="http://schemas.microsoft.com/office/word/2010/wordprocessingGroup" xmlns:wpi="http://schemas.microsoft.com/office/word/2010/wordprocessingInk" xmlns:wne="http://schemas.microsoft.com/office/word/2006/wordml" xmlns:wps="http://schemas.microsoft.com/office/word/2010/wordprocessingShape" mc:Ignorable="w14 w15 w16se w16cid w16 w16cex w16sdtdh w16sdtfl w16du wp14">
   <w:abstractNum w:abstractNumId="0" w15:restartNumberingAfterBreak="0">
+    <w:nsid w:val="10B76A9A"/>
+    <w:multiLevelType w:val="hybridMultilevel"/>
+    <w:tmpl w:val="AED4706C"/>
+    <w:lvl w:ilvl="0" w:tplc="04090001">
+      <w:start w:val="1"/>
+      <w:numFmt w:val="bullet"/>
+      <w:lvlText w:val=""/>
+      <w:lvlJc w:val="left"/>
+      <w:pPr>
+        <w:ind w:left="720" w:hanging="360"/>
+      </w:pPr>
+      <w:rPr>
+        <w:rFonts w:ascii="Symbol" w:hAnsi="Symbol" w:hint="default"/>
+      </w:rPr>
+    </w:lvl>
+    <w:lvl w:ilvl="1" w:tplc="04090003" w:tentative="1">
+      <w:start w:val="1"/>
+      <w:numFmt w:val="bullet"/>
+      <w:lvlText w:val="o"/>
+      <w:lvlJc w:val="left"/>
+      <w:pPr>
+        <w:ind w:left="1440" w:hanging="360"/>
+      </w:pPr>
+      <w:rPr>
+        <w:rFonts w:ascii="Courier New" w:hAnsi="Courier New" w:cs="Courier New" w:hint="default"/>
+      </w:rPr>
+    </w:lvl>
+    <w:lvl w:ilvl="2" w:tplc="04090005" w:tentative="1">
+      <w:start w:val="1"/>
+      <w:numFmt w:val="bullet"/>
+      <w:lvlText w:val=""/>
+      <w:lvlJc w:val="left"/>
+      <w:pPr>
+        <w:ind w:left="2160" w:hanging="360"/>
+      </w:pPr>
+      <w:rPr>
+        <w:rFonts w:ascii="Wingdings" w:hAnsi="Wingdings" w:hint="default"/>
+      </w:rPr>
+    </w:lvl>
+    <w:lvl w:ilvl="3" w:tplc="04090001" w:tentative="1">
+      <w:start w:val="1"/>
+      <w:numFmt w:val="bullet"/>
+      <w:lvlText w:val=""/>
+      <w:lvlJc w:val="left"/>
+      <w:pPr>
+        <w:ind w:left="2880" w:hanging="360"/>
+      </w:pPr>
+      <w:rPr>
+        <w:rFonts w:ascii="Symbol" w:hAnsi="Symbol" w:hint="default"/>
+      </w:rPr>
+    </w:lvl>
+    <w:lvl w:ilvl="4" w:tplc="04090003" w:tentative="1">
+      <w:start w:val="1"/>
+      <w:numFmt w:val="bullet"/>
+      <w:lvlText w:val="o"/>
+      <w:lvlJc w:val="left"/>
+      <w:pPr>
+        <w:ind w:left="3600" w:hanging="360"/>
+      </w:pPr>
+      <w:rPr>
+        <w:rFonts w:ascii="Courier New" w:hAnsi="Courier New" w:cs="Courier New" w:hint="default"/>
+      </w:rPr>
+    </w:lvl>
+    <w:lvl w:ilvl="5" w:tplc="04090005" w:tentative="1">
+      <w:start w:val="1"/>
+      <w:numFmt w:val="bullet"/>
+      <w:lvlText w:val=""/>
+      <w:lvlJc w:val="left"/>
+      <w:pPr>
+        <w:ind w:left="4320" w:hanging="360"/>
+      </w:pPr>
+      <w:rPr>
+        <w:rFonts w:ascii="Wingdings" w:hAnsi="Wingdings" w:hint="default"/>
+      </w:rPr>
+    </w:lvl>
+    <w:lvl w:ilvl="6" w:tplc="04090001" w:tentative="1">
+      <w:start w:val="1"/>
+      <w:numFmt w:val="bullet"/>
+      <w:lvlText w:val=""/>
+      <w:lvlJc w:val="left"/>
+      <w:pPr>
+        <w:ind w:left="5040" w:hanging="360"/>
+      </w:pPr>
+      <w:rPr>
+        <w:rFonts w:ascii="Symbol" w:hAnsi="Symbol" w:hint="default"/>
+      </w:rPr>
+    </w:lvl>
+    <w:lvl w:ilvl="7" w:tplc="04090003" w:tentative="1">
+      <w:start w:val="1"/>
+      <w:numFmt w:val="bullet"/>
+      <w:lvlText w:val="o"/>
+      <w:lvlJc w:val="left"/>
+      <w:pPr>
+        <w:ind w:left="5760" w:hanging="360"/>
+      </w:pPr>
+      <w:rPr>
+        <w:rFonts w:ascii="Courier New" w:hAnsi="Courier New" w:cs="Courier New" w:hint="default"/>
+      </w:rPr>
+    </w:lvl>
+    <w:lvl w:ilvl="8" w:tplc="04090005" w:tentative="1">
+      <w:start w:val="1"/>
+      <w:numFmt w:val="bullet"/>
+      <w:lvlText w:val=""/>
+      <w:lvlJc w:val="left"/>
+      <w:pPr>
+        <w:ind w:left="6480" w:hanging="360"/>
+      </w:pPr>
+      <w:rPr>
+        <w:rFonts w:ascii="Wingdings" w:hAnsi="Wingdings" w:hint="default"/>
+      </w:rPr>
+    </w:lvl>
+  </w:abstractNum>
+  <w:abstractNum w:abstractNumId="1" w15:restartNumberingAfterBreak="0">
     <w:nsid w:val="17763B73"/>
     <w:multiLevelType w:val="hybridMultilevel"/>
     <w:tmpl w:val="AFC215DC"/>
@@ -1798,7 +2378,120 @@
       </w:rPr>
     </w:lvl>
   </w:abstractNum>
-  <w:abstractNum w:abstractNumId="1" w15:restartNumberingAfterBreak="0">
+  <w:abstractNum w:abstractNumId="2" w15:restartNumberingAfterBreak="0">
+    <w:nsid w:val="1AD5116F"/>
+    <w:multiLevelType w:val="hybridMultilevel"/>
+    <w:tmpl w:val="F5405756"/>
+    <w:lvl w:ilvl="0" w:tplc="04090001">
+      <w:start w:val="1"/>
+      <w:numFmt w:val="bullet"/>
+      <w:lvlText w:val=""/>
+      <w:lvlJc w:val="left"/>
+      <w:pPr>
+        <w:ind w:left="720" w:hanging="360"/>
+      </w:pPr>
+      <w:rPr>
+        <w:rFonts w:ascii="Symbol" w:hAnsi="Symbol" w:hint="default"/>
+      </w:rPr>
+    </w:lvl>
+    <w:lvl w:ilvl="1" w:tplc="04090003" w:tentative="1">
+      <w:start w:val="1"/>
+      <w:numFmt w:val="bullet"/>
+      <w:lvlText w:val="o"/>
+      <w:lvlJc w:val="left"/>
+      <w:pPr>
+        <w:ind w:left="1440" w:hanging="360"/>
+      </w:pPr>
+      <w:rPr>
+        <w:rFonts w:ascii="Courier New" w:hAnsi="Courier New" w:cs="Courier New" w:hint="default"/>
+      </w:rPr>
+    </w:lvl>
+    <w:lvl w:ilvl="2" w:tplc="04090005" w:tentative="1">
+      <w:start w:val="1"/>
+      <w:numFmt w:val="bullet"/>
+      <w:lvlText w:val=""/>
+      <w:lvlJc w:val="left"/>
+      <w:pPr>
+        <w:ind w:left="2160" w:hanging="360"/>
+      </w:pPr>
+      <w:rPr>
+        <w:rFonts w:ascii="Wingdings" w:hAnsi="Wingdings" w:hint="default"/>
+      </w:rPr>
+    </w:lvl>
+    <w:lvl w:ilvl="3" w:tplc="04090001" w:tentative="1">
+      <w:start w:val="1"/>
+      <w:numFmt w:val="bullet"/>
+      <w:lvlText w:val=""/>
+      <w:lvlJc w:val="left"/>
+      <w:pPr>
+        <w:ind w:left="2880" w:hanging="360"/>
+      </w:pPr>
+      <w:rPr>
+        <w:rFonts w:ascii="Symbol" w:hAnsi="Symbol" w:hint="default"/>
+      </w:rPr>
+    </w:lvl>
+    <w:lvl w:ilvl="4" w:tplc="04090003" w:tentative="1">
+      <w:start w:val="1"/>
+      <w:numFmt w:val="bullet"/>
+      <w:lvlText w:val="o"/>
+      <w:lvlJc w:val="left"/>
+      <w:pPr>
+        <w:ind w:left="3600" w:hanging="360"/>
+      </w:pPr>
+      <w:rPr>
+        <w:rFonts w:ascii="Courier New" w:hAnsi="Courier New" w:cs="Courier New" w:hint="default"/>
+      </w:rPr>
+    </w:lvl>
+    <w:lvl w:ilvl="5" w:tplc="04090005" w:tentative="1">
+      <w:start w:val="1"/>
+      <w:numFmt w:val="bullet"/>
+      <w:lvlText w:val=""/>
+      <w:lvlJc w:val="left"/>
+      <w:pPr>
+        <w:ind w:left="4320" w:hanging="360"/>
+      </w:pPr>
+      <w:rPr>
+        <w:rFonts w:ascii="Wingdings" w:hAnsi="Wingdings" w:hint="default"/>
+      </w:rPr>
+    </w:lvl>
+    <w:lvl w:ilvl="6" w:tplc="04090001" w:tentative="1">
+      <w:start w:val="1"/>
+      <w:numFmt w:val="bullet"/>
+      <w:lvlText w:val=""/>
+      <w:lvlJc w:val="left"/>
+      <w:pPr>
+        <w:ind w:left="5040" w:hanging="360"/>
+      </w:pPr>
+      <w:rPr>
+        <w:rFonts w:ascii="Symbol" w:hAnsi="Symbol" w:hint="default"/>
+      </w:rPr>
+    </w:lvl>
+    <w:lvl w:ilvl="7" w:tplc="04090003" w:tentative="1">
+      <w:start w:val="1"/>
+      <w:numFmt w:val="bullet"/>
+      <w:lvlText w:val="o"/>
+      <w:lvlJc w:val="left"/>
+      <w:pPr>
+        <w:ind w:left="5760" w:hanging="360"/>
+      </w:pPr>
+      <w:rPr>
+        <w:rFonts w:ascii="Courier New" w:hAnsi="Courier New" w:cs="Courier New" w:hint="default"/>
+      </w:rPr>
+    </w:lvl>
+    <w:lvl w:ilvl="8" w:tplc="04090005" w:tentative="1">
+      <w:start w:val="1"/>
+      <w:numFmt w:val="bullet"/>
+      <w:lvlText w:val=""/>
+      <w:lvlJc w:val="left"/>
+      <w:pPr>
+        <w:ind w:left="6480" w:hanging="360"/>
+      </w:pPr>
+      <w:rPr>
+        <w:rFonts w:ascii="Wingdings" w:hAnsi="Wingdings" w:hint="default"/>
+      </w:rPr>
+    </w:lvl>
+  </w:abstractNum>
+  <w:abstractNum w:abstractNumId="3" w15:restartNumberingAfterBreak="0">
     <w:nsid w:val="377F52B6"/>
     <w:multiLevelType w:val="hybridMultilevel"/>
     <w:tmpl w:val="D4401BB8"/>
@@ -1909,11 +2602,225 @@
       </w:rPr>
     </w:lvl>
   </w:abstractNum>
+  <w:abstractNum w:abstractNumId="4" w15:restartNumberingAfterBreak="0">
+    <w:nsid w:val="4E5A226B"/>
+    <w:multiLevelType w:val="hybridMultilevel"/>
+    <w:tmpl w:val="4016DD02"/>
+    <w:lvl w:ilvl="0" w:tplc="0409000F">
+      <w:start w:val="1"/>
+      <w:numFmt w:val="decimal"/>
+      <w:lvlText w:val="%1."/>
+      <w:lvlJc w:val="left"/>
+      <w:pPr>
+        <w:ind w:left="720" w:hanging="360"/>
+      </w:pPr>
+      <w:rPr>
+        <w:rFonts w:hint="default"/>
+      </w:rPr>
+    </w:lvl>
+    <w:lvl w:ilvl="1" w:tplc="04090019" w:tentative="1">
+      <w:start w:val="1"/>
+      <w:numFmt w:val="lowerLetter"/>
+      <w:lvlText w:val="%2."/>
+      <w:lvlJc w:val="left"/>
+      <w:pPr>
+        <w:ind w:left="1440" w:hanging="360"/>
+      </w:pPr>
+    </w:lvl>
+    <w:lvl w:ilvl="2" w:tplc="0409001B" w:tentative="1">
+      <w:start w:val="1"/>
+      <w:numFmt w:val="lowerRoman"/>
+      <w:lvlText w:val="%3."/>
+      <w:lvlJc w:val="right"/>
+      <w:pPr>
+        <w:ind w:left="2160" w:hanging="180"/>
+      </w:pPr>
+    </w:lvl>
+    <w:lvl w:ilvl="3" w:tplc="0409000F" w:tentative="1">
+      <w:start w:val="1"/>
+      <w:numFmt w:val="decimal"/>
+      <w:lvlText w:val="%4."/>
+      <w:lvlJc w:val="left"/>
+      <w:pPr>
+        <w:ind w:left="2880" w:hanging="360"/>
+      </w:pPr>
+    </w:lvl>
+    <w:lvl w:ilvl="4" w:tplc="04090019" w:tentative="1">
+      <w:start w:val="1"/>
+      <w:numFmt w:val="lowerLetter"/>
+      <w:lvlText w:val="%5."/>
+      <w:lvlJc w:val="left"/>
+      <w:pPr>
+        <w:ind w:left="3600" w:hanging="360"/>
+      </w:pPr>
+    </w:lvl>
+    <w:lvl w:ilvl="5" w:tplc="0409001B" w:tentative="1">
+      <w:start w:val="1"/>
+      <w:numFmt w:val="lowerRoman"/>
+      <w:lvlText w:val="%6."/>
+      <w:lvlJc w:val="right"/>
+      <w:pPr>
+        <w:ind w:left="4320" w:hanging="180"/>
+      </w:pPr>
+    </w:lvl>
+    <w:lvl w:ilvl="6" w:tplc="0409000F" w:tentative="1">
+      <w:start w:val="1"/>
+      <w:numFmt w:val="decimal"/>
+      <w:lvlText w:val="%7."/>
+      <w:lvlJc w:val="left"/>
+      <w:pPr>
+        <w:ind w:left="5040" w:hanging="360"/>
+      </w:pPr>
+    </w:lvl>
+    <w:lvl w:ilvl="7" w:tplc="04090019" w:tentative="1">
+      <w:start w:val="1"/>
+      <w:numFmt w:val="lowerLetter"/>
+      <w:lvlText w:val="%8."/>
+      <w:lvlJc w:val="left"/>
+      <w:pPr>
+        <w:ind w:left="5760" w:hanging="360"/>
+      </w:pPr>
+    </w:lvl>
+    <w:lvl w:ilvl="8" w:tplc="0409001B" w:tentative="1">
+      <w:start w:val="1"/>
+      <w:numFmt w:val="lowerRoman"/>
+      <w:lvlText w:val="%9."/>
+      <w:lvlJc w:val="right"/>
+      <w:pPr>
+        <w:ind w:left="6480" w:hanging="180"/>
+      </w:pPr>
+    </w:lvl>
+  </w:abstractNum>
+  <w:abstractNum w:abstractNumId="5" w15:restartNumberingAfterBreak="0">
+    <w:nsid w:val="5C642091"/>
+    <w:multiLevelType w:val="hybridMultilevel"/>
+    <w:tmpl w:val="40508B78"/>
+    <w:lvl w:ilvl="0" w:tplc="04090001">
+      <w:start w:val="1"/>
+      <w:numFmt w:val="bullet"/>
+      <w:lvlText w:val=""/>
+      <w:lvlJc w:val="left"/>
+      <w:pPr>
+        <w:ind w:left="720" w:hanging="360"/>
+      </w:pPr>
+      <w:rPr>
+        <w:rFonts w:ascii="Symbol" w:hAnsi="Symbol" w:hint="default"/>
+      </w:rPr>
+    </w:lvl>
+    <w:lvl w:ilvl="1" w:tplc="04090003" w:tentative="1">
+      <w:start w:val="1"/>
+      <w:numFmt w:val="bullet"/>
+      <w:lvlText w:val="o"/>
+      <w:lvlJc w:val="left"/>
+      <w:pPr>
+        <w:ind w:left="1440" w:hanging="360"/>
+      </w:pPr>
+      <w:rPr>
+        <w:rFonts w:ascii="Courier New" w:hAnsi="Courier New" w:cs="Courier New" w:hint="default"/>
+      </w:rPr>
+    </w:lvl>
+    <w:lvl w:ilvl="2" w:tplc="04090005" w:tentative="1">
+      <w:start w:val="1"/>
+      <w:numFmt w:val="bullet"/>
+      <w:lvlText w:val=""/>
+      <w:lvlJc w:val="left"/>
+      <w:pPr>
+        <w:ind w:left="2160" w:hanging="360"/>
+      </w:pPr>
+      <w:rPr>
+        <w:rFonts w:ascii="Wingdings" w:hAnsi="Wingdings" w:hint="default"/>
+      </w:rPr>
+    </w:lvl>
+    <w:lvl w:ilvl="3" w:tplc="04090001" w:tentative="1">
+      <w:start w:val="1"/>
+      <w:numFmt w:val="bullet"/>
+      <w:lvlText w:val=""/>
+      <w:lvlJc w:val="left"/>
+      <w:pPr>
+        <w:ind w:left="2880" w:hanging="360"/>
+      </w:pPr>
+      <w:rPr>
+        <w:rFonts w:ascii="Symbol" w:hAnsi="Symbol" w:hint="default"/>
+      </w:rPr>
+    </w:lvl>
+    <w:lvl w:ilvl="4" w:tplc="04090003" w:tentative="1">
+      <w:start w:val="1"/>
+      <w:numFmt w:val="bullet"/>
+      <w:lvlText w:val="o"/>
+      <w:lvlJc w:val="left"/>
+      <w:pPr>
+        <w:ind w:left="3600" w:hanging="360"/>
+      </w:pPr>
+      <w:rPr>
+        <w:rFonts w:ascii="Courier New" w:hAnsi="Courier New" w:cs="Courier New" w:hint="default"/>
+      </w:rPr>
+    </w:lvl>
+    <w:lvl w:ilvl="5" w:tplc="04090005" w:tentative="1">
+      <w:start w:val="1"/>
+      <w:numFmt w:val="bullet"/>
+      <w:lvlText w:val=""/>
+      <w:lvlJc w:val="left"/>
+      <w:pPr>
+        <w:ind w:left="4320" w:hanging="360"/>
+      </w:pPr>
+      <w:rPr>
+        <w:rFonts w:ascii="Wingdings" w:hAnsi="Wingdings" w:hint="default"/>
+      </w:rPr>
+    </w:lvl>
+    <w:lvl w:ilvl="6" w:tplc="04090001" w:tentative="1">
+      <w:start w:val="1"/>
+      <w:numFmt w:val="bullet"/>
+      <w:lvlText w:val=""/>
+      <w:lvlJc w:val="left"/>
+      <w:pPr>
+        <w:ind w:left="5040" w:hanging="360"/>
+      </w:pPr>
+      <w:rPr>
+        <w:rFonts w:ascii="Symbol" w:hAnsi="Symbol" w:hint="default"/>
+      </w:rPr>
+    </w:lvl>
+    <w:lvl w:ilvl="7" w:tplc="04090003" w:tentative="1">
+      <w:start w:val="1"/>
+      <w:numFmt w:val="bullet"/>
+      <w:lvlText w:val="o"/>
+      <w:lvlJc w:val="left"/>
+      <w:pPr>
+        <w:ind w:left="5760" w:hanging="360"/>
+      </w:pPr>
+      <w:rPr>
+        <w:rFonts w:ascii="Courier New" w:hAnsi="Courier New" w:cs="Courier New" w:hint="default"/>
+      </w:rPr>
+    </w:lvl>
+    <w:lvl w:ilvl="8" w:tplc="04090005" w:tentative="1">
+      <w:start w:val="1"/>
+      <w:numFmt w:val="bullet"/>
+      <w:lvlText w:val=""/>
+      <w:lvlJc w:val="left"/>
+      <w:pPr>
+        <w:ind w:left="6480" w:hanging="360"/>
+      </w:pPr>
+      <w:rPr>
+        <w:rFonts w:ascii="Wingdings" w:hAnsi="Wingdings" w:hint="default"/>
+      </w:rPr>
+    </w:lvl>
+  </w:abstractNum>
   <w:num w:numId="1" w16cid:durableId="484780339">
+    <w:abstractNumId w:val="3"/>
+  </w:num>
+  <w:num w:numId="2" w16cid:durableId="1775830116">
     <w:abstractNumId w:val="1"/>
   </w:num>
-  <w:num w:numId="2" w16cid:durableId="1775830116">
+  <w:num w:numId="3" w16cid:durableId="1663660547">
+    <w:abstractNumId w:val="2"/>
+  </w:num>
+  <w:num w:numId="4" w16cid:durableId="34700673">
     <w:abstractNumId w:val="0"/>
+  </w:num>
+  <w:num w:numId="5" w16cid:durableId="1238595477">
+    <w:abstractNumId w:val="5"/>
+  </w:num>
+  <w:num w:numId="6" w16cid:durableId="932132217">
+    <w:abstractNumId w:val="4"/>
   </w:num>
 </w:numbering>
 </file>

</xml_diff>